<commit_message>
première modif sur la branche dev
</commit_message>
<xml_diff>
--- a/fichier.docx
+++ b/fichier.docx
@@ -3,551 +3,23 @@
 <w:document xmlns:wpc="http://schemas.microsoft.com/office/word/2010/wordprocessingCanvas" xmlns:cx="http://schemas.microsoft.com/office/drawing/2014/chartex" xmlns:mc="http://schemas.openxmlformats.org/markup-compatibility/2006" xmlns:o="urn:schemas-microsoft-com:office:office" xmlns:r="http://schemas.openxmlformats.org/officeDocument/2006/relationships" xmlns:m="http://schemas.openxmlformats.org/officeDocument/2006/math" xmlns:v="urn:schemas-microsoft-com:vml" xmlns:wp14="http://schemas.microsoft.com/office/word/2010/wordprocessingDrawing" xmlns:wp="http://schemas.openxmlformats.org/drawingml/2006/wordprocessingDrawing" xmlns:w10="urn:schemas-microsoft-com:office:word" xmlns:w="http://schemas.openxmlformats.org/wordprocessingml/2006/main" xmlns:w14="http://schemas.microsoft.com/office/word/2010/wordml" xmlns:w15="http://schemas.microsoft.com/office/word/2012/wordml" xmlns:w16se="http://schemas.microsoft.com/office/word/2015/wordml/symex" xmlns:wpg="http://schemas.microsoft.com/office/word/2010/wordprocessingGroup" xmlns:wpi="http://schemas.microsoft.com/office/word/2010/wordprocessingInk" xmlns:wne="http://schemas.microsoft.com/office/word/2006/wordml" xmlns:wps="http://schemas.microsoft.com/office/word/2010/wordprocessingShape" mc:Ignorable="w14 w15 w16se wp14">
   <w:body>
     <w:p>
+      <w:pPr>
+        <w:rPr>
+          <w:rFonts w:ascii="Garamond" w:hAnsi="Garamond"/>
+          <w:sz w:val="48"/>
+          <w:lang w:val="fr-CM"/>
+        </w:rPr>
+      </w:pPr>
       <w:r>
         <w:rPr>
-          <w:noProof/>
-          <w:lang w:eastAsia="fr-FR"/>
+          <w:rFonts w:ascii="Garamond" w:hAnsi="Garamond"/>
+          <w:sz w:val="48"/>
+          <w:lang w:val="fr-CM"/>
         </w:rPr>
-        <mc:AlternateContent>
-          <mc:Choice Requires="wps">
-            <w:drawing>
-              <wp:anchor distT="0" distB="0" distL="114300" distR="114300" simplePos="0" relativeHeight="251663360" behindDoc="0" locked="0" layoutInCell="1" allowOverlap="1" wp14:anchorId="7767C2D0" wp14:editId="62A99940">
-                <wp:simplePos x="0" y="0"/>
-                <wp:positionH relativeFrom="column">
-                  <wp:posOffset>-95250</wp:posOffset>
-                </wp:positionH>
-                <wp:positionV relativeFrom="paragraph">
-                  <wp:posOffset>3305175</wp:posOffset>
-                </wp:positionV>
-                <wp:extent cx="1828800" cy="1828800"/>
-                <wp:effectExtent l="0" t="0" r="0" b="0"/>
-                <wp:wrapNone/>
-                <wp:docPr id="3" name="Zone de texte 3"/>
-                <wp:cNvGraphicFramePr/>
-                <a:graphic xmlns:a="http://schemas.openxmlformats.org/drawingml/2006/main">
-                  <a:graphicData uri="http://schemas.microsoft.com/office/word/2010/wordprocessingShape">
-                    <wps:wsp>
-                      <wps:cNvSpPr txBox="1"/>
-                      <wps:spPr>
-                        <a:xfrm>
-                          <a:off x="0" y="0"/>
-                          <a:ext cx="1828800" cy="1828800"/>
-                        </a:xfrm>
-                        <a:prstGeom prst="rect">
-                          <a:avLst/>
-                        </a:prstGeom>
-                        <a:noFill/>
-                        <a:ln>
-                          <a:noFill/>
-                        </a:ln>
-                      </wps:spPr>
-                      <wps:txbx>
-                        <w:txbxContent>
-                          <w:p>
-                            <w:pPr>
-                              <w:jc w:val="center"/>
-                              <w:rPr>
-                                <w:rFonts w:ascii="Garamond" w:hAnsi="Garamond"/>
-                                <w:color w:val="000000" w:themeColor="text1"/>
-                                <w:sz w:val="72"/>
-                                <w:szCs w:val="72"/>
-                                <w:lang w:val="fr-CM"/>
-                                <w14:shadow w14:blurRad="38100" w14:dist="19050" w14:dir="2700000" w14:sx="100000" w14:sy="100000" w14:kx="0" w14:ky="0" w14:algn="tl">
-                                  <w14:schemeClr w14:val="dk1">
-                                    <w14:alpha w14:val="60000"/>
-                                  </w14:schemeClr>
-                                </w14:shadow>
-                                <w14:textOutline w14:w="0" w14:cap="flat" w14:cmpd="sng" w14:algn="ctr">
-                                  <w14:noFill/>
-                                  <w14:prstDash w14:val="solid"/>
-                                  <w14:round/>
-                                </w14:textOutline>
-                              </w:rPr>
-                            </w:pPr>
-                            <w:r>
-                              <w:rPr>
-                                <w:rFonts w:ascii="Garamond" w:hAnsi="Garamond"/>
-                                <w:color w:val="000000" w:themeColor="text1"/>
-                                <w:sz w:val="72"/>
-                                <w:szCs w:val="72"/>
-                                <w:lang w:val="fr-CM"/>
-                                <w14:shadow w14:blurRad="38100" w14:dist="19050" w14:dir="2700000" w14:sx="100000" w14:sy="100000" w14:kx="0" w14:ky="0" w14:algn="tl">
-                                  <w14:schemeClr w14:val="dk1">
-                                    <w14:alpha w14:val="60000"/>
-                                  </w14:schemeClr>
-                                </w14:shadow>
-                                <w14:textOutline w14:w="0" w14:cap="flat" w14:cmpd="sng" w14:algn="ctr">
-                                  <w14:noFill/>
-                                  <w14:prstDash w14:val="solid"/>
-                                  <w14:round/>
-                                </w14:textOutline>
-                              </w:rPr>
-                              <w:t>Trois</w:t>
-                            </w:r>
-                            <w:r>
-                              <w:rPr>
-                                <w:rFonts w:ascii="Garamond" w:hAnsi="Garamond"/>
-                                <w:color w:val="000000" w:themeColor="text1"/>
-                                <w:sz w:val="72"/>
-                                <w:szCs w:val="72"/>
-                                <w:lang w:val="fr-CM"/>
-                                <w14:shadow w14:blurRad="38100" w14:dist="19050" w14:dir="2700000" w14:sx="100000" w14:sy="100000" w14:kx="0" w14:ky="0" w14:algn="tl">
-                                  <w14:schemeClr w14:val="dk1">
-                                    <w14:alpha w14:val="60000"/>
-                                  </w14:schemeClr>
-                                </w14:shadow>
-                                <w14:textOutline w14:w="0" w14:cap="flat" w14:cmpd="sng" w14:algn="ctr">
-                                  <w14:noFill/>
-                                  <w14:prstDash w14:val="solid"/>
-                                  <w14:round/>
-                                </w14:textOutline>
-                              </w:rPr>
-                              <w:t>ième modification</w:t>
-                            </w:r>
-                          </w:p>
-                        </w:txbxContent>
-                      </wps:txbx>
-                      <wps:bodyPr rot="0" spcFirstLastPara="0" vertOverflow="overflow" horzOverflow="overflow" vert="horz" wrap="none" lIns="91440" tIns="45720" rIns="91440" bIns="45720" numCol="1" spcCol="0" rtlCol="0" fromWordArt="0" anchor="t" anchorCtr="0" forceAA="0" compatLnSpc="1">
-                        <a:prstTxWarp prst="textNoShape">
-                          <a:avLst/>
-                        </a:prstTxWarp>
-                        <a:spAutoFit/>
-                      </wps:bodyPr>
-                    </wps:wsp>
-                  </a:graphicData>
-                </a:graphic>
-              </wp:anchor>
-            </w:drawing>
-          </mc:Choice>
-          <mc:Fallback>
-            <w:pict>
-              <v:shapetype w14:anchorId="7767C2D0" id="_x0000_t202" coordsize="21600,21600" o:spt="202" path="m,l,21600r21600,l21600,xe">
-                <v:stroke joinstyle="miter"/>
-                <v:path gradientshapeok="t" o:connecttype="rect"/>
-              </v:shapetype>
-              <v:shape id="Zone de texte 3" o:spid="_x0000_s1026" type="#_x0000_t202" style="position:absolute;margin-left:-7.5pt;margin-top:260.25pt;width:2in;height:2in;z-index:251663360;visibility:visible;mso-wrap-style:none;mso-wrap-distance-left:9pt;mso-wrap-distance-top:0;mso-wrap-distance-right:9pt;mso-wrap-distance-bottom:0;mso-position-horizontal:absolute;mso-position-horizontal-relative:text;mso-position-vertical:absolute;mso-position-vertical-relative:text;v-text-anchor:top" o:gfxdata="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" filled="f" stroked="f">
-                <v:textbox style="mso-fit-shape-to-text:t">
-                  <w:txbxContent>
-                    <w:p>
-                      <w:pPr>
-                        <w:jc w:val="center"/>
-                        <w:rPr>
-                          <w:rFonts w:ascii="Garamond" w:hAnsi="Garamond"/>
-                          <w:color w:val="000000" w:themeColor="text1"/>
-                          <w:sz w:val="72"/>
-                          <w:szCs w:val="72"/>
-                          <w:lang w:val="fr-CM"/>
-                          <w14:shadow w14:blurRad="38100" w14:dist="19050" w14:dir="2700000" w14:sx="100000" w14:sy="100000" w14:kx="0" w14:ky="0" w14:algn="tl">
-                            <w14:schemeClr w14:val="dk1">
-                              <w14:alpha w14:val="60000"/>
-                            </w14:schemeClr>
-                          </w14:shadow>
-                          <w14:textOutline w14:w="0" w14:cap="flat" w14:cmpd="sng" w14:algn="ctr">
-                            <w14:noFill/>
-                            <w14:prstDash w14:val="solid"/>
-                            <w14:round/>
-                          </w14:textOutline>
-                        </w:rPr>
-                      </w:pPr>
-                      <w:r>
-                        <w:rPr>
-                          <w:rFonts w:ascii="Garamond" w:hAnsi="Garamond"/>
-                          <w:color w:val="000000" w:themeColor="text1"/>
-                          <w:sz w:val="72"/>
-                          <w:szCs w:val="72"/>
-                          <w:lang w:val="fr-CM"/>
-                          <w14:shadow w14:blurRad="38100" w14:dist="19050" w14:dir="2700000" w14:sx="100000" w14:sy="100000" w14:kx="0" w14:ky="0" w14:algn="tl">
-                            <w14:schemeClr w14:val="dk1">
-                              <w14:alpha w14:val="60000"/>
-                            </w14:schemeClr>
-                          </w14:shadow>
-                          <w14:textOutline w14:w="0" w14:cap="flat" w14:cmpd="sng" w14:algn="ctr">
-                            <w14:noFill/>
-                            <w14:prstDash w14:val="solid"/>
-                            <w14:round/>
-                          </w14:textOutline>
-                        </w:rPr>
-                        <w:t>Trois</w:t>
-                      </w:r>
-                      <w:r>
-                        <w:rPr>
-                          <w:rFonts w:ascii="Garamond" w:hAnsi="Garamond"/>
-                          <w:color w:val="000000" w:themeColor="text1"/>
-                          <w:sz w:val="72"/>
-                          <w:szCs w:val="72"/>
-                          <w:lang w:val="fr-CM"/>
-                          <w14:shadow w14:blurRad="38100" w14:dist="19050" w14:dir="2700000" w14:sx="100000" w14:sy="100000" w14:kx="0" w14:ky="0" w14:algn="tl">
-                            <w14:schemeClr w14:val="dk1">
-                              <w14:alpha w14:val="60000"/>
-                            </w14:schemeClr>
-                          </w14:shadow>
-                          <w14:textOutline w14:w="0" w14:cap="flat" w14:cmpd="sng" w14:algn="ctr">
-                            <w14:noFill/>
-                            <w14:prstDash w14:val="solid"/>
-                            <w14:round/>
-                          </w14:textOutline>
-                        </w:rPr>
-                        <w:t>ième modification</w:t>
-                      </w:r>
-                    </w:p>
-                  </w:txbxContent>
-                </v:textbox>
-              </v:shape>
-            </w:pict>
-          </mc:Fallback>
-        </mc:AlternateContent>
+        <w:t>Première ligne de la branche dev</w:t>
       </w:r>
-      <w:r>
-        <w:rPr>
-          <w:noProof/>
-          <w:lang w:eastAsia="fr-FR"/>
-        </w:rPr>
-        <mc:AlternateContent>
-          <mc:Choice Requires="wps">
-            <w:drawing>
-              <wp:anchor distT="0" distB="0" distL="114300" distR="114300" simplePos="0" relativeHeight="251661312" behindDoc="0" locked="0" layoutInCell="1" allowOverlap="1" wp14:anchorId="2F768F51" wp14:editId="7264EA1E">
-                <wp:simplePos x="0" y="0"/>
-                <wp:positionH relativeFrom="column">
-                  <wp:posOffset>-171450</wp:posOffset>
-                </wp:positionH>
-                <wp:positionV relativeFrom="paragraph">
-                  <wp:posOffset>1457325</wp:posOffset>
-                </wp:positionV>
-                <wp:extent cx="1828800" cy="1828800"/>
-                <wp:effectExtent l="0" t="0" r="0" b="0"/>
-                <wp:wrapNone/>
-                <wp:docPr id="2" name="Zone de texte 2"/>
-                <wp:cNvGraphicFramePr/>
-                <a:graphic xmlns:a="http://schemas.openxmlformats.org/drawingml/2006/main">
-                  <a:graphicData uri="http://schemas.microsoft.com/office/word/2010/wordprocessingShape">
-                    <wps:wsp>
-                      <wps:cNvSpPr txBox="1"/>
-                      <wps:spPr>
-                        <a:xfrm>
-                          <a:off x="0" y="0"/>
-                          <a:ext cx="1828800" cy="1828800"/>
-                        </a:xfrm>
-                        <a:prstGeom prst="rect">
-                          <a:avLst/>
-                        </a:prstGeom>
-                        <a:noFill/>
-                        <a:ln>
-                          <a:noFill/>
-                        </a:ln>
-                      </wps:spPr>
-                      <wps:txbx>
-                        <w:txbxContent>
-                          <w:p>
-                            <w:pPr>
-                              <w:jc w:val="center"/>
-                              <w:rPr>
-                                <w:rFonts w:ascii="Garamond" w:hAnsi="Garamond"/>
-                                <w:color w:val="000000" w:themeColor="text1"/>
-                                <w:sz w:val="72"/>
-                                <w:szCs w:val="72"/>
-                                <w:lang w:val="fr-CM"/>
-                                <w14:shadow w14:blurRad="38100" w14:dist="19050" w14:dir="2700000" w14:sx="100000" w14:sy="100000" w14:kx="0" w14:ky="0" w14:algn="tl">
-                                  <w14:schemeClr w14:val="dk1">
-                                    <w14:alpha w14:val="60000"/>
-                                  </w14:schemeClr>
-                                </w14:shadow>
-                                <w14:textOutline w14:w="0" w14:cap="flat" w14:cmpd="sng" w14:algn="ctr">
-                                  <w14:noFill/>
-                                  <w14:prstDash w14:val="solid"/>
-                                  <w14:round/>
-                                </w14:textOutline>
-                              </w:rPr>
-                            </w:pPr>
-                            <w:r>
-                              <w:rPr>
-                                <w:rFonts w:ascii="Garamond" w:hAnsi="Garamond"/>
-                                <w:color w:val="000000" w:themeColor="text1"/>
-                                <w:sz w:val="72"/>
-                                <w:szCs w:val="72"/>
-                                <w:lang w:val="fr-CM"/>
-                                <w14:shadow w14:blurRad="38100" w14:dist="19050" w14:dir="2700000" w14:sx="100000" w14:sy="100000" w14:kx="0" w14:ky="0" w14:algn="tl">
-                                  <w14:schemeClr w14:val="dk1">
-                                    <w14:alpha w14:val="60000"/>
-                                  </w14:schemeClr>
-                                </w14:shadow>
-                                <w14:textOutline w14:w="0" w14:cap="flat" w14:cmpd="sng" w14:algn="ctr">
-                                  <w14:noFill/>
-                                  <w14:prstDash w14:val="solid"/>
-                                  <w14:round/>
-                                </w14:textOutline>
-                              </w:rPr>
-                              <w:t>Deuxième modification</w:t>
-                            </w:r>
-                          </w:p>
-                        </w:txbxContent>
-                      </wps:txbx>
-                      <wps:bodyPr rot="0" spcFirstLastPara="0" vertOverflow="overflow" horzOverflow="overflow" vert="horz" wrap="none" lIns="91440" tIns="45720" rIns="91440" bIns="45720" numCol="1" spcCol="0" rtlCol="0" fromWordArt="0" anchor="t" anchorCtr="0" forceAA="0" compatLnSpc="1">
-                        <a:prstTxWarp prst="textNoShape">
-                          <a:avLst/>
-                        </a:prstTxWarp>
-                        <a:spAutoFit/>
-                      </wps:bodyPr>
-                    </wps:wsp>
-                  </a:graphicData>
-                </a:graphic>
-              </wp:anchor>
-            </w:drawing>
-          </mc:Choice>
-          <mc:Fallback>
-            <w:pict>
-              <v:shapetype w14:anchorId="2F768F51" id="_x0000_t202" coordsize="21600,21600" o:spt="202" path="m,l,21600r21600,l21600,xe">
-                <v:stroke joinstyle="miter"/>
-                <v:path gradientshapeok="t" o:connecttype="rect"/>
-              </v:shapetype>
-              <v:shape id="Zone de texte 2" o:spid="_x0000_s1026" type="#_x0000_t202" style="position:absolute;margin-left:-13.5pt;margin-top:114.75pt;width:2in;height:2in;z-index:251661312;visibility:visible;mso-wrap-style:none;mso-wrap-distance-left:9pt;mso-wrap-distance-top:0;mso-wrap-distance-right:9pt;mso-wrap-distance-bottom:0;mso-position-horizontal:absolute;mso-position-horizontal-relative:text;mso-position-vertical:absolute;mso-position-vertical-relative:text;v-text-anchor:top" o:gfxdata="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" filled="f" stroked="f">
-                <v:textbox style="mso-fit-shape-to-text:t">
-                  <w:txbxContent>
-                    <w:p>
-                      <w:pPr>
-                        <w:jc w:val="center"/>
-                        <w:rPr>
-                          <w:rFonts w:ascii="Garamond" w:hAnsi="Garamond"/>
-                          <w:color w:val="000000" w:themeColor="text1"/>
-                          <w:sz w:val="72"/>
-                          <w:szCs w:val="72"/>
-                          <w:lang w:val="fr-CM"/>
-                          <w14:shadow w14:blurRad="38100" w14:dist="19050" w14:dir="2700000" w14:sx="100000" w14:sy="100000" w14:kx="0" w14:ky="0" w14:algn="tl">
-                            <w14:schemeClr w14:val="dk1">
-                              <w14:alpha w14:val="60000"/>
-                            </w14:schemeClr>
-                          </w14:shadow>
-                          <w14:textOutline w14:w="0" w14:cap="flat" w14:cmpd="sng" w14:algn="ctr">
-                            <w14:noFill/>
-                            <w14:prstDash w14:val="solid"/>
-                            <w14:round/>
-                          </w14:textOutline>
-                        </w:rPr>
-                      </w:pPr>
-                      <w:r>
-                        <w:rPr>
-                          <w:rFonts w:ascii="Garamond" w:hAnsi="Garamond"/>
-                          <w:color w:val="000000" w:themeColor="text1"/>
-                          <w:sz w:val="72"/>
-                          <w:szCs w:val="72"/>
-                          <w:lang w:val="fr-CM"/>
-                          <w14:shadow w14:blurRad="38100" w14:dist="19050" w14:dir="2700000" w14:sx="100000" w14:sy="100000" w14:kx="0" w14:ky="0" w14:algn="tl">
-                            <w14:schemeClr w14:val="dk1">
-                              <w14:alpha w14:val="60000"/>
-                            </w14:schemeClr>
-                          </w14:shadow>
-                          <w14:textOutline w14:w="0" w14:cap="flat" w14:cmpd="sng" w14:algn="ctr">
-                            <w14:noFill/>
-                            <w14:prstDash w14:val="solid"/>
-                            <w14:round/>
-                          </w14:textOutline>
-                        </w:rPr>
-                        <w:t>Deuxièm</w:t>
-                      </w:r>
-                      <w:r>
-                        <w:rPr>
-                          <w:rFonts w:ascii="Garamond" w:hAnsi="Garamond"/>
-                          <w:color w:val="000000" w:themeColor="text1"/>
-                          <w:sz w:val="72"/>
-                          <w:szCs w:val="72"/>
-                          <w:lang w:val="fr-CM"/>
-                          <w14:shadow w14:blurRad="38100" w14:dist="19050" w14:dir="2700000" w14:sx="100000" w14:sy="100000" w14:kx="0" w14:ky="0" w14:algn="tl">
-                            <w14:schemeClr w14:val="dk1">
-                              <w14:alpha w14:val="60000"/>
-                            </w14:schemeClr>
-                          </w14:shadow>
-                          <w14:textOutline w14:w="0" w14:cap="flat" w14:cmpd="sng" w14:algn="ctr">
-                            <w14:noFill/>
-                            <w14:prstDash w14:val="solid"/>
-                            <w14:round/>
-                          </w14:textOutline>
-                        </w:rPr>
-                        <w:t>e modification</w:t>
-                      </w:r>
-                    </w:p>
-                  </w:txbxContent>
-                </v:textbox>
-              </v:shape>
-            </w:pict>
-          </mc:Fallback>
-        </mc:AlternateContent>
-      </w:r>
-      <w:r>
-        <w:rPr>
-          <w:noProof/>
-          <w:lang w:eastAsia="fr-FR"/>
-        </w:rPr>
-        <mc:AlternateContent>
-          <mc:Choice Requires="wps">
-            <w:drawing>
-              <wp:anchor distT="0" distB="0" distL="114300" distR="114300" simplePos="0" relativeHeight="251659264" behindDoc="0" locked="0" layoutInCell="1" allowOverlap="1" wp14:anchorId="203A2811" wp14:editId="721FE326">
-                <wp:simplePos x="0" y="0"/>
-                <wp:positionH relativeFrom="column">
-                  <wp:posOffset>0</wp:posOffset>
-                </wp:positionH>
-                <wp:positionV relativeFrom="paragraph">
-                  <wp:posOffset>0</wp:posOffset>
-                </wp:positionV>
-                <wp:extent cx="1828800" cy="1828800"/>
-                <wp:effectExtent l="0" t="0" r="0" b="0"/>
-                <wp:wrapNone/>
-                <wp:docPr id="1" name="Zone de texte 1"/>
-                <wp:cNvGraphicFramePr/>
-                <a:graphic xmlns:a="http://schemas.openxmlformats.org/drawingml/2006/main">
-                  <a:graphicData uri="http://schemas.microsoft.com/office/word/2010/wordprocessingShape">
-                    <wps:wsp>
-                      <wps:cNvSpPr txBox="1"/>
-                      <wps:spPr>
-                        <a:xfrm>
-                          <a:off x="0" y="0"/>
-                          <a:ext cx="1828800" cy="1828800"/>
-                        </a:xfrm>
-                        <a:prstGeom prst="rect">
-                          <a:avLst/>
-                        </a:prstGeom>
-                        <a:noFill/>
-                        <a:ln>
-                          <a:noFill/>
-                        </a:ln>
-                      </wps:spPr>
-                      <wps:txbx>
-                        <w:txbxContent>
-                          <w:p>
-                            <w:pPr>
-                              <w:jc w:val="center"/>
-                              <w:rPr>
-                                <w:rFonts w:ascii="Garamond" w:hAnsi="Garamond"/>
-                                <w:color w:val="000000" w:themeColor="text1"/>
-                                <w:sz w:val="72"/>
-                                <w:szCs w:val="72"/>
-                                <w:lang w:val="fr-CM"/>
-                                <w14:shadow w14:blurRad="38100" w14:dist="19050" w14:dir="2700000" w14:sx="100000" w14:sy="100000" w14:kx="0" w14:ky="0" w14:algn="tl">
-                                  <w14:schemeClr w14:val="dk1">
-                                    <w14:alpha w14:val="60000"/>
-                                  </w14:schemeClr>
-                                </w14:shadow>
-                                <w14:textOutline w14:w="0" w14:cap="flat" w14:cmpd="sng" w14:algn="ctr">
-                                  <w14:noFill/>
-                                  <w14:prstDash w14:val="solid"/>
-                                  <w14:round/>
-                                </w14:textOutline>
-                              </w:rPr>
-                            </w:pPr>
-                            <w:r>
-                              <w:rPr>
-                                <w:rFonts w:ascii="Garamond" w:hAnsi="Garamond"/>
-                                <w:color w:val="000000" w:themeColor="text1"/>
-                                <w:sz w:val="72"/>
-                                <w:szCs w:val="72"/>
-                                <w:lang w:val="fr-CM"/>
-                                <w14:shadow w14:blurRad="38100" w14:dist="19050" w14:dir="2700000" w14:sx="100000" w14:sy="100000" w14:kx="0" w14:ky="0" w14:algn="tl">
-                                  <w14:schemeClr w14:val="dk1">
-                                    <w14:alpha w14:val="60000"/>
-                                  </w14:schemeClr>
-                                </w14:shadow>
-                                <w14:textOutline w14:w="0" w14:cap="flat" w14:cmpd="sng" w14:algn="ctr">
-                                  <w14:noFill/>
-                                  <w14:prstDash w14:val="solid"/>
-                                  <w14:round/>
-                                </w14:textOutline>
-                              </w:rPr>
-                              <w:t>Prem</w:t>
-                            </w:r>
-                            <w:bookmarkStart w:id="0" w:name="_GoBack"/>
-                            <w:bookmarkEnd w:id="0"/>
-                            <w:r>
-                              <w:rPr>
-                                <w:rFonts w:ascii="Garamond" w:hAnsi="Garamond"/>
-                                <w:color w:val="000000" w:themeColor="text1"/>
-                                <w:sz w:val="72"/>
-                                <w:szCs w:val="72"/>
-                                <w:lang w:val="fr-CM"/>
-                                <w14:shadow w14:blurRad="38100" w14:dist="19050" w14:dir="2700000" w14:sx="100000" w14:sy="100000" w14:kx="0" w14:ky="0" w14:algn="tl">
-                                  <w14:schemeClr w14:val="dk1">
-                                    <w14:alpha w14:val="60000"/>
-                                  </w14:schemeClr>
-                                </w14:shadow>
-                                <w14:textOutline w14:w="0" w14:cap="flat" w14:cmpd="sng" w14:algn="ctr">
-                                  <w14:noFill/>
-                                  <w14:prstDash w14:val="solid"/>
-                                  <w14:round/>
-                                </w14:textOutline>
-                              </w:rPr>
-                              <w:t>ière modification</w:t>
-                            </w:r>
-                          </w:p>
-                        </w:txbxContent>
-                      </wps:txbx>
-                      <wps:bodyPr rot="0" spcFirstLastPara="0" vertOverflow="overflow" horzOverflow="overflow" vert="horz" wrap="none" lIns="91440" tIns="45720" rIns="91440" bIns="45720" numCol="1" spcCol="0" rtlCol="0" fromWordArt="0" anchor="t" anchorCtr="0" forceAA="0" compatLnSpc="1">
-                        <a:prstTxWarp prst="textNoShape">
-                          <a:avLst/>
-                        </a:prstTxWarp>
-                        <a:spAutoFit/>
-                      </wps:bodyPr>
-                    </wps:wsp>
-                  </a:graphicData>
-                </a:graphic>
-              </wp:anchor>
-            </w:drawing>
-          </mc:Choice>
-          <mc:Fallback>
-            <w:pict>
-              <v:shapetype w14:anchorId="203A2811" id="_x0000_t202" coordsize="21600,21600" o:spt="202" path="m,l,21600r21600,l21600,xe">
-                <v:stroke joinstyle="miter"/>
-                <v:path gradientshapeok="t" o:connecttype="rect"/>
-              </v:shapetype>
-              <v:shape id="Zone de texte 1" o:spid="_x0000_s1026" type="#_x0000_t202" style="position:absolute;margin-left:0;margin-top:0;width:2in;height:2in;z-index:251659264;visibility:visible;mso-wrap-style:none;mso-wrap-distance-left:9pt;mso-wrap-distance-top:0;mso-wrap-distance-right:9pt;mso-wrap-distance-bottom:0;mso-position-horizontal:absolute;mso-position-horizontal-relative:text;mso-position-vertical:absolute;mso-position-vertical-relative:text;v-text-anchor:top" o:gfxdata="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" filled="f" stroked="f">
-                <v:fill o:detectmouseclick="t"/>
-                <v:textbox style="mso-fit-shape-to-text:t">
-                  <w:txbxContent>
-                    <w:p>
-                      <w:pPr>
-                        <w:jc w:val="center"/>
-                        <w:rPr>
-                          <w:rFonts w:ascii="Garamond" w:hAnsi="Garamond"/>
-                          <w:color w:val="000000" w:themeColor="text1"/>
-                          <w:sz w:val="72"/>
-                          <w:szCs w:val="72"/>
-                          <w:lang w:val="fr-CM"/>
-                          <w14:shadow w14:blurRad="38100" w14:dist="19050" w14:dir="2700000" w14:sx="100000" w14:sy="100000" w14:kx="0" w14:ky="0" w14:algn="tl">
-                            <w14:schemeClr w14:val="dk1">
-                              <w14:alpha w14:val="60000"/>
-                            </w14:schemeClr>
-                          </w14:shadow>
-                          <w14:textOutline w14:w="0" w14:cap="flat" w14:cmpd="sng" w14:algn="ctr">
-                            <w14:noFill/>
-                            <w14:prstDash w14:val="solid"/>
-                            <w14:round/>
-                          </w14:textOutline>
-                        </w:rPr>
-                      </w:pPr>
-                      <w:r>
-                        <w:rPr>
-                          <w:rFonts w:ascii="Garamond" w:hAnsi="Garamond"/>
-                          <w:color w:val="000000" w:themeColor="text1"/>
-                          <w:sz w:val="72"/>
-                          <w:szCs w:val="72"/>
-                          <w:lang w:val="fr-CM"/>
-                          <w14:shadow w14:blurRad="38100" w14:dist="19050" w14:dir="2700000" w14:sx="100000" w14:sy="100000" w14:kx="0" w14:ky="0" w14:algn="tl">
-                            <w14:schemeClr w14:val="dk1">
-                              <w14:alpha w14:val="60000"/>
-                            </w14:schemeClr>
-                          </w14:shadow>
-                          <w14:textOutline w14:w="0" w14:cap="flat" w14:cmpd="sng" w14:algn="ctr">
-                            <w14:noFill/>
-                            <w14:prstDash w14:val="solid"/>
-                            <w14:round/>
-                          </w14:textOutline>
-                        </w:rPr>
-                        <w:t>Première modification</w:t>
-                      </w:r>
-                    </w:p>
-                  </w:txbxContent>
-                </v:textbox>
-              </v:shape>
-            </w:pict>
-          </mc:Fallback>
-        </mc:AlternateContent>
-      </w:r>
+      <w:bookmarkStart w:id="0" w:name="_GoBack"/>
+      <w:bookmarkEnd w:id="0"/>
     </w:p>
     <w:sectPr>
       <w:pgSz w:w="11906" w:h="16838"/>

</xml_diff>